<commit_message>
+ fixed course work 6 + add presentation
</commit_message>
<xml_diff>
--- a/semester 6/Курсовая работа.docx
+++ b/semester 6/Курсовая работа.docx
@@ -507,141 +507,24 @@
           <w:szCs w:val="28"/>
         </w:rPr>
       </w:pPr>
-      <w:r>
-        <w:rPr>
-          <w:szCs w:val="28"/>
-        </w:rPr>
-        <w:t>Прототип</w:t>
-      </w:r>
-      <w:r>
-        <w:rPr>
-          <w:szCs w:val="28"/>
-        </w:rPr>
-        <w:t xml:space="preserve"> </w:t>
-      </w:r>
-      <w:r>
-        <w:rPr>
-          <w:szCs w:val="28"/>
-        </w:rPr>
-        <w:t>интерфейса</w:t>
-      </w:r>
-      <w:r>
-        <w:rPr>
-          <w:szCs w:val="28"/>
-        </w:rPr>
-        <w:t xml:space="preserve"> </w:t>
-      </w:r>
-      <w:r>
-        <w:rPr>
-          <w:szCs w:val="28"/>
-        </w:rPr>
-        <w:t>пользователя</w:t>
-      </w:r>
-      <w:r>
-        <w:rPr>
-          <w:szCs w:val="28"/>
-        </w:rPr>
-        <w:t xml:space="preserve"> </w:t>
-      </w:r>
-      <w:r>
-        <w:rPr>
-          <w:szCs w:val="28"/>
-        </w:rPr>
-        <w:t>для</w:t>
-      </w:r>
-      <w:r>
-        <w:rPr>
-          <w:szCs w:val="28"/>
-        </w:rPr>
-        <w:t xml:space="preserve"> </w:t>
-      </w:r>
-      <w:r>
-        <w:rPr>
-          <w:szCs w:val="28"/>
-        </w:rPr>
-        <w:t>системы</w:t>
-      </w:r>
-      <w:r>
-        <w:rPr>
-          <w:szCs w:val="28"/>
-        </w:rPr>
-        <w:t xml:space="preserve"> </w:t>
-      </w:r>
-      <w:r>
-        <w:rPr>
-          <w:szCs w:val="28"/>
-        </w:rPr>
-        <w:t>трансляции</w:t>
-      </w:r>
-      <w:r>
-        <w:rPr>
-          <w:szCs w:val="28"/>
-        </w:rPr>
-        <w:t xml:space="preserve"> </w:t>
-      </w:r>
-      <w:r>
-        <w:rPr>
-          <w:szCs w:val="28"/>
-        </w:rPr>
-        <w:t>заданий</w:t>
-      </w:r>
-      <w:r>
-        <w:rPr>
-          <w:szCs w:val="28"/>
-        </w:rPr>
-        <w:t xml:space="preserve"> </w:t>
-      </w:r>
-      <w:r>
-        <w:rPr>
-          <w:szCs w:val="28"/>
-        </w:rPr>
-        <w:t>с</w:t>
-      </w:r>
-      <w:r>
-        <w:rPr>
-          <w:szCs w:val="28"/>
-        </w:rPr>
-        <w:t xml:space="preserve"> </w:t>
-      </w:r>
-      <w:r>
-        <w:rPr>
-          <w:szCs w:val="28"/>
-        </w:rPr>
-        <w:t>естественного</w:t>
-      </w:r>
-      <w:r>
-        <w:rPr>
-          <w:szCs w:val="28"/>
-        </w:rPr>
-        <w:t xml:space="preserve"> </w:t>
-      </w:r>
-      <w:r>
-        <w:rPr>
-          <w:szCs w:val="28"/>
-        </w:rPr>
-        <w:t>языка</w:t>
-      </w:r>
-      <w:r>
-        <w:rPr>
-          <w:szCs w:val="28"/>
-        </w:rPr>
-        <w:t xml:space="preserve"> </w:t>
-      </w:r>
-      <w:r>
-        <w:rPr>
-          <w:szCs w:val="28"/>
-        </w:rPr>
-        <w:t>в</w:t>
-      </w:r>
-      <w:r>
-        <w:rPr>
-          <w:szCs w:val="28"/>
-        </w:rPr>
-        <w:t xml:space="preserve"> </w:t>
-      </w:r>
-      <w:r>
-        <w:rPr>
-          <w:szCs w:val="28"/>
+      <w:proofErr w:type="spellStart"/>
+      <w:r>
+        <w:rPr>
+          <w:szCs w:val="28"/>
+        </w:rPr>
+        <w:t>Томита-парсер</w:t>
+      </w:r>
+      <w:proofErr w:type="spellEnd"/>
+      <w:r>
+        <w:rPr>
+          <w:szCs w:val="28"/>
+        </w:rPr>
+        <w:t xml:space="preserve"> в системе трансляции из естественного языка в язык </w:t>
+      </w:r>
+      <w:r>
+        <w:rPr>
+          <w:szCs w:val="28"/>
+          <w:lang w:val="en-US"/>
         </w:rPr>
         <w:t>SQL</w:t>
       </w:r>
@@ -1125,6 +1008,18 @@
         </w:rPr>
         <w:tab/>
       </w:r>
+    </w:p>
+    <w:p>
+      <w:pPr>
+        <w:tabs>
+          <w:tab w:val="left" w:pos="5580"/>
+        </w:tabs>
+        <w:spacing w:line="360" w:lineRule="auto"/>
+        <w:jc w:val="both"/>
+        <w:rPr>
+          <w:szCs w:val="28"/>
+        </w:rPr>
+      </w:pPr>
     </w:p>
     <w:p>
       <w:pPr>
@@ -3994,6 +3889,7 @@
         <w:jc w:val="both"/>
         <w:rPr>
           <w:szCs w:val="28"/>
+          <w:lang w:val="en-US"/>
         </w:rPr>
       </w:pPr>
     </w:p>
@@ -6990,7 +6886,23 @@
           <w:color w:val="000000"/>
           <w:shd w:val="clear" w:color="auto" w:fill="FFFFFF"/>
         </w:rPr>
-        <w:t>Второй подход, основанный на семантике, гораздо ближе к смыслу запроса В нем используется синтаксическая информация из предыдущего подхода, а также информация из семантических словарей. Каждое слово в словаре имеет характеристики, позволяющие определять смысловые отношения между ним</w:t>
+        <w:t xml:space="preserve">Второй подход, основанный на семантике, гораздо ближе к смыслу запроса </w:t>
+      </w:r>
+      <w:r>
+        <w:rPr>
+          <w:rFonts w:ascii="Times New Roman" w:hAnsi="Times New Roman" w:cs="Times New Roman"/>
+          <w:color w:val="000000"/>
+          <w:shd w:val="clear" w:color="auto" w:fill="FFFFFF"/>
+        </w:rPr>
+        <w:t>в</w:t>
+      </w:r>
+      <w:r>
+        <w:rPr>
+          <w:rFonts w:ascii="Times New Roman" w:hAnsi="Times New Roman" w:cs="Times New Roman"/>
+          <w:color w:val="000000"/>
+          <w:shd w:val="clear" w:color="auto" w:fill="FFFFFF"/>
+        </w:rPr>
+        <w:t xml:space="preserve"> нем используется синтаксическая информация из предыдущего подхода, а также информация из семантических словарей. Каждое слово в словаре имеет характеристики, позволяющие определять смысловые отношения между ним</w:t>
       </w:r>
       <w:r>
         <w:rPr>
@@ -10531,7 +10443,19 @@
         <w:rPr>
           <w:szCs w:val="28"/>
         </w:rPr>
-        <w:t>, и хотим извлечь все порядки из таблицы Порядков. Имеется</w:t>
+        <w:t xml:space="preserve">, и хотим извлечь все порядки из таблицы </w:t>
+      </w:r>
+      <w:r>
+        <w:rPr>
+          <w:szCs w:val="28"/>
+        </w:rPr>
+        <w:t>заказов</w:t>
+      </w:r>
+      <w:r>
+        <w:rPr>
+          <w:szCs w:val="28"/>
+        </w:rPr>
+        <w:t>. Имеется</w:t>
       </w:r>
       <w:r>
         <w:rPr>
@@ -11417,298 +11341,103 @@
     </w:p>
     <w:p>
       <w:pPr>
-        <w:shd w:val="clear" w:color="auto" w:fill="FFFFFF"/>
-        <w:spacing w:before="100" w:beforeAutospacing="1" w:after="100" w:afterAutospacing="1" w:line="360" w:lineRule="auto"/>
-        <w:ind w:firstLine="708"/>
+        <w:spacing w:line="360" w:lineRule="auto"/>
         <w:jc w:val="both"/>
-        <w:textAlignment w:val="baseline"/>
-        <w:rPr>
-          <w:szCs w:val="28"/>
-        </w:rPr>
-      </w:pPr>
-      <w:r>
-        <w:rPr>
-          <w:szCs w:val="28"/>
-        </w:rPr>
-        <w:t>Результатом</w:t>
-      </w:r>
-      <w:r>
-        <w:rPr>
-          <w:szCs w:val="28"/>
-        </w:rPr>
-        <w:t xml:space="preserve"> </w:t>
-      </w:r>
-      <w:r>
-        <w:rPr>
-          <w:szCs w:val="28"/>
-        </w:rPr>
-        <w:t>данной</w:t>
-      </w:r>
-      <w:r>
-        <w:rPr>
-          <w:szCs w:val="28"/>
-        </w:rPr>
-        <w:t xml:space="preserve"> </w:t>
-      </w:r>
-      <w:r>
-        <w:rPr>
-          <w:szCs w:val="28"/>
-        </w:rPr>
-        <w:t>работы</w:t>
-      </w:r>
-      <w:r>
-        <w:rPr>
-          <w:szCs w:val="28"/>
-        </w:rPr>
-        <w:t xml:space="preserve"> </w:t>
-      </w:r>
-      <w:r>
-        <w:rPr>
-          <w:szCs w:val="28"/>
-        </w:rPr>
-        <w:t>являются</w:t>
-      </w:r>
-      <w:r>
-        <w:rPr>
-          <w:szCs w:val="28"/>
-        </w:rPr>
-        <w:t xml:space="preserve"> </w:t>
-      </w:r>
-      <w:r>
-        <w:rPr>
-          <w:szCs w:val="28"/>
-        </w:rPr>
-        <w:t>реализация</w:t>
-      </w:r>
-      <w:r>
-        <w:rPr>
-          <w:szCs w:val="28"/>
-        </w:rPr>
-        <w:t xml:space="preserve"> </w:t>
-      </w:r>
-      <w:r>
-        <w:rPr>
-          <w:szCs w:val="28"/>
-        </w:rPr>
-        <w:t>программного</w:t>
-      </w:r>
-      <w:r>
-        <w:rPr>
-          <w:szCs w:val="28"/>
-        </w:rPr>
-        <w:t xml:space="preserve"> </w:t>
-      </w:r>
-      <w:r>
-        <w:rPr>
-          <w:szCs w:val="28"/>
-        </w:rPr>
-        <w:t>интерфейс</w:t>
-      </w:r>
-      <w:r>
-        <w:rPr>
-          <w:szCs w:val="28"/>
-        </w:rPr>
-        <w:t>а</w:t>
-      </w:r>
-      <w:r>
-        <w:rPr>
-          <w:szCs w:val="28"/>
-        </w:rPr>
-        <w:t xml:space="preserve"> </w:t>
-      </w:r>
-      <w:r>
-        <w:rPr>
-          <w:szCs w:val="28"/>
-        </w:rPr>
-        <w:t>к</w:t>
-      </w:r>
-      <w:r>
-        <w:rPr>
-          <w:szCs w:val="28"/>
-        </w:rPr>
-        <w:t xml:space="preserve"> </w:t>
+        <w:rPr>
+          <w:szCs w:val="28"/>
+        </w:rPr>
+      </w:pPr>
+      <w:r>
+        <w:rPr>
+          <w:szCs w:val="28"/>
+        </w:rPr>
+        <w:tab/>
+        <w:t>Результатом данной работы является программное обеспечение трансляции</w:t>
+      </w:r>
+      <w:r>
+        <w:rPr>
+          <w:szCs w:val="28"/>
+        </w:rPr>
+        <w:t xml:space="preserve"> </w:t>
+      </w:r>
+      <w:r>
+        <w:rPr>
+          <w:szCs w:val="28"/>
+        </w:rPr>
+        <w:t>с фрагмента</w:t>
+      </w:r>
+      <w:r>
+        <w:rPr>
+          <w:szCs w:val="28"/>
+        </w:rPr>
+        <w:t xml:space="preserve"> естественного языка в язык </w:t>
+      </w:r>
+      <w:r>
+        <w:rPr>
+          <w:szCs w:val="28"/>
+          <w:lang w:val="en-US"/>
+        </w:rPr>
+        <w:t>SQL</w:t>
+      </w:r>
+      <w:r>
+        <w:rPr>
+          <w:szCs w:val="28"/>
+        </w:rPr>
+        <w:t xml:space="preserve">. </w:t>
+      </w:r>
+      <w:r>
+        <w:rPr>
+          <w:szCs w:val="28"/>
+        </w:rPr>
+        <w:t xml:space="preserve">Разработан алгоритм доступа для взаимодействия с </w:t>
       </w:r>
       <w:proofErr w:type="spellStart"/>
       <w:r>
         <w:rPr>
           <w:szCs w:val="28"/>
         </w:rPr>
-        <w:t>Томита-</w:t>
-      </w:r>
-      <w:r>
-        <w:rPr>
-          <w:szCs w:val="28"/>
-        </w:rPr>
-        <w:t>парсер</w:t>
-      </w:r>
-      <w:r>
-        <w:rPr>
-          <w:szCs w:val="28"/>
-        </w:rPr>
-        <w:t>у</w:t>
-      </w:r>
-      <w:proofErr w:type="spellEnd"/>
-      <w:r>
-        <w:rPr>
-          <w:szCs w:val="28"/>
-        </w:rPr>
-        <w:t>.</w:t>
-      </w:r>
-      <w:r>
-        <w:rPr>
-          <w:szCs w:val="28"/>
-        </w:rPr>
-        <w:t xml:space="preserve"> </w:t>
-      </w:r>
-      <w:r>
-        <w:rPr>
-          <w:szCs w:val="28"/>
-        </w:rPr>
-        <w:t>Разработан</w:t>
-      </w:r>
-      <w:r>
-        <w:rPr>
-          <w:szCs w:val="28"/>
-        </w:rPr>
-        <w:t xml:space="preserve"> </w:t>
-      </w:r>
-      <w:r>
-        <w:rPr>
-          <w:szCs w:val="28"/>
-        </w:rPr>
-        <w:t>доступ</w:t>
-      </w:r>
-      <w:r>
-        <w:rPr>
-          <w:szCs w:val="28"/>
-        </w:rPr>
-        <w:t xml:space="preserve"> </w:t>
-      </w:r>
-      <w:r>
-        <w:rPr>
-          <w:szCs w:val="28"/>
-        </w:rPr>
-        <w:t>к</w:t>
-      </w:r>
-      <w:r>
-        <w:rPr>
-          <w:szCs w:val="28"/>
-        </w:rPr>
-        <w:t xml:space="preserve"> </w:t>
-      </w:r>
-      <w:r>
-        <w:rPr>
-          <w:szCs w:val="28"/>
-        </w:rPr>
-        <w:t>взаимодействию</w:t>
-      </w:r>
-      <w:r>
-        <w:rPr>
-          <w:szCs w:val="28"/>
-        </w:rPr>
-        <w:t xml:space="preserve"> </w:t>
-      </w:r>
-      <w:r>
-        <w:rPr>
-          <w:szCs w:val="28"/>
-        </w:rPr>
-        <w:t>с</w:t>
-      </w:r>
-      <w:r>
-        <w:rPr>
-          <w:szCs w:val="28"/>
-        </w:rPr>
-        <w:t xml:space="preserve"> </w:t>
-      </w:r>
-      <w:proofErr w:type="spellStart"/>
-      <w:r>
-        <w:rPr>
-          <w:szCs w:val="28"/>
-        </w:rPr>
-        <w:t>парсером</w:t>
-      </w:r>
-      <w:proofErr w:type="spellEnd"/>
-      <w:r>
-        <w:rPr>
-          <w:szCs w:val="28"/>
-        </w:rPr>
-        <w:t xml:space="preserve"> </w:t>
-      </w:r>
-      <w:r>
-        <w:rPr>
-          <w:szCs w:val="28"/>
-        </w:rPr>
-        <w:t>по</w:t>
-      </w:r>
-      <w:r>
-        <w:rPr>
-          <w:szCs w:val="28"/>
-        </w:rPr>
-        <w:t xml:space="preserve"> </w:t>
-      </w:r>
-      <w:r>
-        <w:rPr>
-          <w:szCs w:val="28"/>
-        </w:rPr>
-        <w:t>средствам</w:t>
-      </w:r>
-      <w:r>
-        <w:rPr>
-          <w:szCs w:val="28"/>
-        </w:rPr>
-        <w:t xml:space="preserve"> </w:t>
-      </w:r>
-      <w:r>
-        <w:rPr>
-          <w:szCs w:val="28"/>
-        </w:rPr>
-        <w:t>технологий</w:t>
-      </w:r>
-      <w:r>
-        <w:rPr>
-          <w:szCs w:val="28"/>
-        </w:rPr>
-        <w:t xml:space="preserve"> </w:t>
-      </w:r>
-      <w:r>
-        <w:rPr>
-          <w:szCs w:val="28"/>
-          <w:lang w:val="en-US"/>
-        </w:rPr>
-        <w:t>Ajax</w:t>
-      </w:r>
-      <w:r>
-        <w:rPr>
-          <w:szCs w:val="28"/>
-        </w:rPr>
-        <w:t>.</w:t>
-      </w:r>
-      <w:r>
-        <w:rPr>
-          <w:szCs w:val="28"/>
-        </w:rPr>
-        <w:t xml:space="preserve"> Реализована возможность создавать запросы с подзапросами.</w:t>
-      </w:r>
-      <w:r>
-        <w:rPr>
-          <w:szCs w:val="28"/>
-        </w:rPr>
-        <w:t xml:space="preserve"> </w:t>
-      </w:r>
-      <w:r>
-        <w:rPr>
-          <w:szCs w:val="28"/>
-        </w:rPr>
-        <w:t>Система может быть применена как в обучении, так и в профессиональной сфере.</w:t>
-      </w:r>
-      <w:r>
-        <w:rPr>
-          <w:szCs w:val="28"/>
-        </w:rPr>
-        <w:t xml:space="preserve"> </w:t>
+        <w:t>Т</w:t>
       </w:r>
       <w:bookmarkStart w:id="6" w:name="_GoBack"/>
       <w:bookmarkEnd w:id="6"/>
+      <w:r>
+        <w:rPr>
+          <w:szCs w:val="28"/>
+        </w:rPr>
+        <w:t>омита-парсером</w:t>
+      </w:r>
+      <w:proofErr w:type="spellEnd"/>
+      <w:r>
+        <w:rPr>
+          <w:szCs w:val="28"/>
+        </w:rPr>
+        <w:t xml:space="preserve">, по средствам </w:t>
+      </w:r>
+      <w:r>
+        <w:rPr>
+          <w:szCs w:val="28"/>
+          <w:lang w:val="en-US"/>
+        </w:rPr>
+        <w:t>Ajax</w:t>
+      </w:r>
+      <w:r>
+        <w:rPr>
+          <w:szCs w:val="28"/>
+        </w:rPr>
+        <w:t xml:space="preserve">. </w:t>
+      </w:r>
+      <w:r>
+        <w:rPr>
+          <w:szCs w:val="28"/>
+        </w:rPr>
+        <w:t>Существует возможность создавать запросы с подзапросами. Система может быть применена как в обучении, так и в профессиональной сфере.</w:t>
+      </w:r>
+      <w:r>
+        <w:rPr>
+          <w:szCs w:val="28"/>
+        </w:rPr>
+        <w:t xml:space="preserve"> </w:t>
+      </w:r>
     </w:p>
     <w:p>
       <w:pPr>
@@ -23900,7 +23629,7 @@
           <w:rPr>
             <w:noProof/>
           </w:rPr>
-          <w:t>23</w:t>
+          <w:t>26</w:t>
         </w:r>
         <w:r>
           <w:fldChar w:fldCharType="end"/>
@@ -27741,7 +27470,7 @@
 </file>
 
 <file path=customXml/itemProps1.xml><?xml version="1.0" encoding="utf-8"?>
-<ds:datastoreItem xmlns:ds="http://schemas.openxmlformats.org/officeDocument/2006/customXml" ds:itemID="{088D4A1C-E9EB-427B-9CE5-80952B6AD303}">
+<ds:datastoreItem xmlns:ds="http://schemas.openxmlformats.org/officeDocument/2006/customXml" ds:itemID="{ABA6FFEC-06AE-4596-8869-5FC96CF82861}">
   <ds:schemaRefs>
     <ds:schemaRef ds:uri="http://schemas.openxmlformats.org/officeDocument/2006/bibliography"/>
   </ds:schemaRefs>

</xml_diff>